<commit_message>
Update Lab Report 6 and Lab Report 7
</commit_message>
<xml_diff>
--- a/Lab Report 4/Lab Report 4 CSF3133.docx
+++ b/Lab Report 4/Lab Report 4 CSF3133.docx
@@ -243,23 +243,7 @@
           <w:sz w:val="24"/>
           <w:szCs w:val="24"/>
         </w:rPr>
-        <w:t xml:space="preserve">DATE: </w:t>
-      </w:r>
-      <w:r>
-        <w:rPr>
-          <w:rFonts w:ascii="Times New Roman" w:hAnsi="Times New Roman" w:cs="Times New Roman"/>
-          <w:sz w:val="24"/>
-          <w:szCs w:val="24"/>
-        </w:rPr>
-        <w:t>12</w:t>
-      </w:r>
-      <w:r>
-        <w:rPr>
-          <w:rFonts w:ascii="Times New Roman" w:hAnsi="Times New Roman" w:cs="Times New Roman"/>
-          <w:sz w:val="24"/>
-          <w:szCs w:val="24"/>
-        </w:rPr>
-        <w:t>/11/2024</w:t>
+        <w:t>DATE: 12/11/2024</w:t>
       </w:r>
     </w:p>
     <w:p>
@@ -412,9 +396,11 @@
           <w:lang w:val="en-US"/>
         </w:rPr>
         <w:lastRenderedPageBreak/>
-        <w:t>4</w:t>
-      </w:r>
-      <w:r>
+        <w:t>4.2 Page Structure Elements</w:t>
+      </w:r>
+    </w:p>
+    <w:p>
+      <w:pPr>
         <w:rPr>
           <w:rFonts w:ascii="Times New Roman" w:hAnsi="Times New Roman" w:cs="Times New Roman"/>
           <w:b/>
@@ -424,38 +410,13 @@
           <w:u w:val="single"/>
           <w:lang w:val="en-US"/>
         </w:rPr>
-        <w:t xml:space="preserve">.2 </w:t>
-      </w:r>
-      <w:r>
-        <w:rPr>
-          <w:rFonts w:ascii="Times New Roman" w:hAnsi="Times New Roman" w:cs="Times New Roman"/>
-          <w:b/>
-          <w:bCs/>
-          <w:sz w:val="28"/>
-          <w:szCs w:val="28"/>
-          <w:u w:val="single"/>
-          <w:lang w:val="en-US"/>
-        </w:rPr>
-        <w:t>Page Structure Elements</w:t>
-      </w:r>
-    </w:p>
-    <w:p>
-      <w:pPr>
-        <w:rPr>
-          <w:rFonts w:ascii="Times New Roman" w:hAnsi="Times New Roman" w:cs="Times New Roman"/>
-          <w:b/>
-          <w:bCs/>
-          <w:sz w:val="28"/>
-          <w:szCs w:val="28"/>
-          <w:u w:val="single"/>
-          <w:lang w:val="en-US"/>
-        </w:rPr>
-      </w:pPr>
-      <w:r>
-        <w:rPr>
-          <w:rFonts w:ascii="Times New Roman" w:hAnsi="Times New Roman" w:cs="Times New Roman"/>
-          <w:b/>
-          <w:bCs/>
+      </w:pPr>
+      <w:r>
+        <w:rPr>
+          <w:rFonts w:ascii="Times New Roman" w:hAnsi="Times New Roman" w:cs="Times New Roman"/>
+          <w:b/>
+          <w:bCs/>
+          <w:noProof/>
           <w:sz w:val="28"/>
           <w:szCs w:val="28"/>
           <w:lang w:val="en-US"/>
@@ -532,9 +493,11 @@
           <w:u w:val="single"/>
           <w:lang w:val="en-US"/>
         </w:rPr>
-        <w:t>4</w:t>
-      </w:r>
-      <w:r>
+        <w:t>4.3 Insert Video into HTML5 Document</w:t>
+      </w:r>
+    </w:p>
+    <w:p>
+      <w:pPr>
         <w:rPr>
           <w:rFonts w:ascii="Times New Roman" w:hAnsi="Times New Roman" w:cs="Times New Roman"/>
           <w:b/>
@@ -544,38 +507,13 @@
           <w:u w:val="single"/>
           <w:lang w:val="en-US"/>
         </w:rPr>
-        <w:t xml:space="preserve">.3 </w:t>
-      </w:r>
-      <w:r>
-        <w:rPr>
-          <w:rFonts w:ascii="Times New Roman" w:hAnsi="Times New Roman" w:cs="Times New Roman"/>
-          <w:b/>
-          <w:bCs/>
-          <w:sz w:val="28"/>
-          <w:szCs w:val="28"/>
-          <w:u w:val="single"/>
-          <w:lang w:val="en-US"/>
-        </w:rPr>
-        <w:t>Insert Video into HTML5 Document</w:t>
-      </w:r>
-    </w:p>
-    <w:p>
-      <w:pPr>
-        <w:rPr>
-          <w:rFonts w:ascii="Times New Roman" w:hAnsi="Times New Roman" w:cs="Times New Roman"/>
-          <w:b/>
-          <w:bCs/>
-          <w:sz w:val="28"/>
-          <w:szCs w:val="28"/>
-          <w:u w:val="single"/>
-          <w:lang w:val="en-US"/>
-        </w:rPr>
-      </w:pPr>
-      <w:r>
-        <w:rPr>
-          <w:rFonts w:ascii="Times New Roman" w:hAnsi="Times New Roman" w:cs="Times New Roman"/>
-          <w:b/>
-          <w:bCs/>
+      </w:pPr>
+      <w:r>
+        <w:rPr>
+          <w:rFonts w:ascii="Times New Roman" w:hAnsi="Times New Roman" w:cs="Times New Roman"/>
+          <w:b/>
+          <w:bCs/>
+          <w:noProof/>
           <w:sz w:val="28"/>
           <w:szCs w:val="28"/>
           <w:lang w:val="en-US"/>
@@ -653,50 +591,27 @@
           <w:lang w:val="en-US"/>
         </w:rPr>
         <w:lastRenderedPageBreak/>
-        <w:t>4.</w:t>
-      </w:r>
-      <w:r>
-        <w:rPr>
-          <w:rFonts w:ascii="Times New Roman" w:hAnsi="Times New Roman" w:cs="Times New Roman"/>
-          <w:b/>
-          <w:bCs/>
-          <w:sz w:val="28"/>
-          <w:szCs w:val="28"/>
-          <w:u w:val="single"/>
-          <w:lang w:val="en-US"/>
-        </w:rPr>
-        <w:t xml:space="preserve">4 </w:t>
-      </w:r>
-      <w:r>
-        <w:rPr>
-          <w:rFonts w:ascii="Times New Roman" w:hAnsi="Times New Roman" w:cs="Times New Roman"/>
-          <w:b/>
-          <w:bCs/>
-          <w:sz w:val="28"/>
-          <w:szCs w:val="28"/>
-          <w:u w:val="single"/>
-          <w:lang w:val="en-US"/>
-        </w:rPr>
-        <w:t>Cascading Style Sheets</w:t>
-      </w:r>
-    </w:p>
-    <w:p>
-      <w:pPr>
-        <w:jc w:val="center"/>
-        <w:rPr>
-          <w:rFonts w:ascii="Times New Roman" w:hAnsi="Times New Roman" w:cs="Times New Roman"/>
-          <w:b/>
-          <w:bCs/>
-          <w:sz w:val="28"/>
-          <w:szCs w:val="28"/>
-          <w:lang w:val="en-US"/>
-        </w:rPr>
-      </w:pPr>
-      <w:r>
-        <w:rPr>
-          <w:rFonts w:ascii="Times New Roman" w:hAnsi="Times New Roman" w:cs="Times New Roman"/>
-          <w:b/>
-          <w:bCs/>
+        <w:t>4.4 Cascading Style Sheets</w:t>
+      </w:r>
+    </w:p>
+    <w:p>
+      <w:pPr>
+        <w:jc w:val="center"/>
+        <w:rPr>
+          <w:rFonts w:ascii="Times New Roman" w:hAnsi="Times New Roman" w:cs="Times New Roman"/>
+          <w:b/>
+          <w:bCs/>
+          <w:sz w:val="28"/>
+          <w:szCs w:val="28"/>
+          <w:lang w:val="en-US"/>
+        </w:rPr>
+      </w:pPr>
+      <w:r>
+        <w:rPr>
+          <w:rFonts w:ascii="Times New Roman" w:hAnsi="Times New Roman" w:cs="Times New Roman"/>
+          <w:b/>
+          <w:bCs/>
+          <w:noProof/>
           <w:sz w:val="28"/>
           <w:szCs w:val="28"/>
           <w:lang w:val="en-US"/>
@@ -786,9 +701,11 @@
           <w:u w:val="single"/>
           <w:lang w:val="en-US"/>
         </w:rPr>
-        <w:t>4</w:t>
-      </w:r>
-      <w:r>
+        <w:t>4.5 Recognize ID and Selector Class</w:t>
+      </w:r>
+    </w:p>
+    <w:p>
+      <w:pPr>
         <w:rPr>
           <w:rFonts w:ascii="Times New Roman" w:hAnsi="Times New Roman" w:cs="Times New Roman"/>
           <w:b/>
@@ -798,42 +715,42 @@
           <w:u w:val="single"/>
           <w:lang w:val="en-US"/>
         </w:rPr>
-        <w:t xml:space="preserve">.5 </w:t>
-      </w:r>
-      <w:r>
-        <w:rPr>
-          <w:rFonts w:ascii="Times New Roman" w:hAnsi="Times New Roman" w:cs="Times New Roman"/>
-          <w:b/>
-          <w:bCs/>
-          <w:sz w:val="28"/>
-          <w:szCs w:val="28"/>
+      </w:pPr>
+    </w:p>
+    <w:p>
+      <w:pPr>
+        <w:rPr>
+          <w:rFonts w:ascii="Times New Roman" w:hAnsi="Times New Roman" w:cs="Times New Roman"/>
+          <w:b/>
+          <w:bCs/>
+          <w:sz w:val="24"/>
+          <w:szCs w:val="24"/>
           <w:u w:val="single"/>
           <w:lang w:val="en-US"/>
         </w:rPr>
-        <w:t>Recognize ID and Selector Class</w:t>
-      </w:r>
-    </w:p>
-    <w:p>
-      <w:pPr>
-        <w:rPr>
-          <w:rFonts w:ascii="Times New Roman" w:hAnsi="Times New Roman" w:cs="Times New Roman"/>
-          <w:b/>
-          <w:bCs/>
-          <w:sz w:val="28"/>
-          <w:szCs w:val="28"/>
+      </w:pPr>
+      <w:r>
+        <w:rPr>
+          <w:rFonts w:ascii="Times New Roman" w:hAnsi="Times New Roman" w:cs="Times New Roman"/>
+          <w:b/>
+          <w:bCs/>
+          <w:sz w:val="24"/>
+          <w:szCs w:val="24"/>
           <w:u w:val="single"/>
           <w:lang w:val="en-US"/>
         </w:rPr>
-      </w:pPr>
-    </w:p>
-    <w:p>
-      <w:pPr>
-        <w:rPr>
-          <w:rFonts w:ascii="Times New Roman" w:hAnsi="Times New Roman" w:cs="Times New Roman"/>
-          <w:b/>
-          <w:bCs/>
-          <w:sz w:val="24"/>
-          <w:szCs w:val="24"/>
+        <w:t>stailID.html</w:t>
+      </w:r>
+    </w:p>
+    <w:p>
+      <w:pPr>
+        <w:jc w:val="center"/>
+        <w:rPr>
+          <w:rFonts w:ascii="Times New Roman" w:hAnsi="Times New Roman" w:cs="Times New Roman"/>
+          <w:b/>
+          <w:bCs/>
+          <w:sz w:val="28"/>
+          <w:szCs w:val="28"/>
           <w:u w:val="single"/>
           <w:lang w:val="en-US"/>
         </w:rPr>
@@ -843,32 +760,7 @@
           <w:rFonts w:ascii="Times New Roman" w:hAnsi="Times New Roman" w:cs="Times New Roman"/>
           <w:b/>
           <w:bCs/>
-          <w:sz w:val="24"/>
-          <w:szCs w:val="24"/>
-          <w:u w:val="single"/>
-          <w:lang w:val="en-US"/>
-        </w:rPr>
-        <w:t>stailID.html</w:t>
-      </w:r>
-    </w:p>
-    <w:p>
-      <w:pPr>
-        <w:jc w:val="center"/>
-        <w:rPr>
-          <w:rFonts w:ascii="Times New Roman" w:hAnsi="Times New Roman" w:cs="Times New Roman"/>
-          <w:b/>
-          <w:bCs/>
-          <w:sz w:val="28"/>
-          <w:szCs w:val="28"/>
-          <w:u w:val="single"/>
-          <w:lang w:val="en-US"/>
-        </w:rPr>
-      </w:pPr>
-      <w:r>
-        <w:rPr>
-          <w:rFonts w:ascii="Times New Roman" w:hAnsi="Times New Roman" w:cs="Times New Roman"/>
-          <w:b/>
-          <w:bCs/>
+          <w:noProof/>
           <w:sz w:val="28"/>
           <w:szCs w:val="28"/>
           <w:lang w:val="en-US"/>
@@ -965,6 +857,7 @@
           <w:rFonts w:ascii="Times New Roman" w:hAnsi="Times New Roman" w:cs="Times New Roman"/>
           <w:b/>
           <w:bCs/>
+          <w:noProof/>
           <w:sz w:val="24"/>
           <w:szCs w:val="24"/>
           <w:lang w:val="en-US"/>
@@ -1099,50 +992,27 @@
           <w:lang w:val="en-US"/>
         </w:rPr>
         <w:lastRenderedPageBreak/>
-        <w:t>4</w:t>
-      </w:r>
-      <w:r>
-        <w:rPr>
-          <w:rFonts w:ascii="Times New Roman" w:hAnsi="Times New Roman" w:cs="Times New Roman"/>
-          <w:b/>
-          <w:bCs/>
-          <w:sz w:val="28"/>
-          <w:szCs w:val="28"/>
-          <w:u w:val="single"/>
-          <w:lang w:val="en-US"/>
-        </w:rPr>
-        <w:t xml:space="preserve">.6 </w:t>
-      </w:r>
-      <w:r>
-        <w:rPr>
-          <w:rFonts w:ascii="Times New Roman" w:hAnsi="Times New Roman" w:cs="Times New Roman"/>
-          <w:b/>
-          <w:bCs/>
-          <w:sz w:val="28"/>
-          <w:szCs w:val="28"/>
-          <w:u w:val="single"/>
-          <w:lang w:val="en-US"/>
-        </w:rPr>
-        <w:t>Navigation Bar Using CSS</w:t>
-      </w:r>
-    </w:p>
-    <w:p>
-      <w:pPr>
-        <w:jc w:val="center"/>
-        <w:rPr>
-          <w:rFonts w:ascii="Times New Roman" w:hAnsi="Times New Roman" w:cs="Times New Roman"/>
-          <w:b/>
-          <w:bCs/>
-          <w:sz w:val="24"/>
-          <w:szCs w:val="24"/>
-          <w:lang w:val="en-US"/>
-        </w:rPr>
-      </w:pPr>
-      <w:r>
-        <w:rPr>
-          <w:rFonts w:ascii="Times New Roman" w:hAnsi="Times New Roman" w:cs="Times New Roman"/>
-          <w:b/>
-          <w:bCs/>
+        <w:t>4.6 Navigation Bar Using CSS</w:t>
+      </w:r>
+    </w:p>
+    <w:p>
+      <w:pPr>
+        <w:jc w:val="center"/>
+        <w:rPr>
+          <w:rFonts w:ascii="Times New Roman" w:hAnsi="Times New Roman" w:cs="Times New Roman"/>
+          <w:b/>
+          <w:bCs/>
+          <w:sz w:val="24"/>
+          <w:szCs w:val="24"/>
+          <w:lang w:val="en-US"/>
+        </w:rPr>
+      </w:pPr>
+      <w:r>
+        <w:rPr>
+          <w:rFonts w:ascii="Times New Roman" w:hAnsi="Times New Roman" w:cs="Times New Roman"/>
+          <w:b/>
+          <w:bCs/>
+          <w:noProof/>
           <w:sz w:val="24"/>
           <w:szCs w:val="24"/>
           <w:lang w:val="en-US"/>
@@ -1219,62 +1089,27 @@
           <w:u w:val="single"/>
           <w:lang w:val="en-US"/>
         </w:rPr>
-        <w:t>4.</w:t>
-      </w:r>
-      <w:r>
-        <w:rPr>
-          <w:rFonts w:ascii="Times New Roman" w:hAnsi="Times New Roman" w:cs="Times New Roman"/>
-          <w:b/>
-          <w:bCs/>
-          <w:sz w:val="28"/>
-          <w:szCs w:val="28"/>
-          <w:u w:val="single"/>
-          <w:lang w:val="en-US"/>
-        </w:rPr>
-        <w:t>7</w:t>
-      </w:r>
-      <w:r>
-        <w:rPr>
-          <w:rFonts w:ascii="Times New Roman" w:hAnsi="Times New Roman" w:cs="Times New Roman"/>
-          <w:b/>
-          <w:bCs/>
-          <w:sz w:val="28"/>
-          <w:szCs w:val="28"/>
-          <w:u w:val="single"/>
-          <w:lang w:val="en-US"/>
-        </w:rPr>
-        <w:t xml:space="preserve"> </w:t>
-      </w:r>
-      <w:r>
-        <w:rPr>
-          <w:rFonts w:ascii="Times New Roman" w:hAnsi="Times New Roman" w:cs="Times New Roman"/>
-          <w:b/>
-          <w:bCs/>
-          <w:sz w:val="28"/>
-          <w:szCs w:val="28"/>
-          <w:u w:val="single"/>
-          <w:lang w:val="en-US"/>
-        </w:rPr>
-        <w:t>Recognizing Text Decoration</w:t>
-      </w:r>
-    </w:p>
-    <w:p>
-      <w:pPr>
-        <w:jc w:val="center"/>
-        <w:rPr>
-          <w:rFonts w:ascii="Times New Roman" w:hAnsi="Times New Roman" w:cs="Times New Roman"/>
-          <w:b/>
-          <w:bCs/>
-          <w:sz w:val="24"/>
-          <w:szCs w:val="24"/>
-          <w:lang w:val="en-US"/>
-        </w:rPr>
-      </w:pPr>
-      <w:r>
-        <w:rPr>
-          <w:rFonts w:ascii="Times New Roman" w:hAnsi="Times New Roman" w:cs="Times New Roman"/>
-          <w:b/>
-          <w:bCs/>
+        <w:t>4.7 Recognizing Text Decoration</w:t>
+      </w:r>
+    </w:p>
+    <w:p>
+      <w:pPr>
+        <w:jc w:val="center"/>
+        <w:rPr>
+          <w:rFonts w:ascii="Times New Roman" w:hAnsi="Times New Roman" w:cs="Times New Roman"/>
+          <w:b/>
+          <w:bCs/>
+          <w:sz w:val="24"/>
+          <w:szCs w:val="24"/>
+          <w:lang w:val="en-US"/>
+        </w:rPr>
+      </w:pPr>
+      <w:r>
+        <w:rPr>
+          <w:rFonts w:ascii="Times New Roman" w:hAnsi="Times New Roman" w:cs="Times New Roman"/>
+          <w:b/>
+          <w:bCs/>
+          <w:noProof/>
           <w:sz w:val="24"/>
           <w:szCs w:val="24"/>
           <w:lang w:val="en-US"/>
@@ -1417,43 +1252,7 @@
           <w:lang w:val="en-US"/>
         </w:rPr>
         <w:lastRenderedPageBreak/>
-        <w:t>4.</w:t>
-      </w:r>
-      <w:r>
-        <w:rPr>
-          <w:rFonts w:ascii="Times New Roman" w:hAnsi="Times New Roman" w:cs="Times New Roman"/>
-          <w:b/>
-          <w:bCs/>
-          <w:sz w:val="28"/>
-          <w:szCs w:val="28"/>
-          <w:u w:val="single"/>
-          <w:lang w:val="en-US"/>
-        </w:rPr>
-        <w:t xml:space="preserve">8 </w:t>
-      </w:r>
-      <w:r>
-        <w:rPr>
-          <w:rFonts w:ascii="Times New Roman" w:hAnsi="Times New Roman" w:cs="Times New Roman"/>
-          <w:b/>
-          <w:bCs/>
-          <w:sz w:val="28"/>
-          <w:szCs w:val="28"/>
-          <w:u w:val="single"/>
-          <w:lang w:val="en-US"/>
-        </w:rPr>
-        <w:t xml:space="preserve">Recognizing </w:t>
-      </w:r>
-      <w:r>
-        <w:rPr>
-          <w:rFonts w:ascii="Times New Roman" w:hAnsi="Times New Roman" w:cs="Times New Roman"/>
-          <w:b/>
-          <w:bCs/>
-          <w:sz w:val="28"/>
-          <w:szCs w:val="28"/>
-          <w:u w:val="single"/>
-          <w:lang w:val="en-US"/>
-        </w:rPr>
-        <w:t>Styling Links</w:t>
+        <w:t>4.8 Recognizing Styling Links</w:t>
       </w:r>
     </w:p>
     <w:p>
@@ -1508,6 +1307,7 @@
           <w:rFonts w:ascii="Times New Roman" w:hAnsi="Times New Roman" w:cs="Times New Roman"/>
           <w:b/>
           <w:bCs/>
+          <w:noProof/>
           <w:sz w:val="24"/>
           <w:szCs w:val="24"/>
           <w:lang w:val="en-US"/>
@@ -1597,6 +1397,7 @@
           <w:rFonts w:ascii="Times New Roman" w:hAnsi="Times New Roman" w:cs="Times New Roman"/>
           <w:b/>
           <w:bCs/>
+          <w:noProof/>
           <w:sz w:val="24"/>
           <w:szCs w:val="24"/>
           <w:lang w:val="en-US"/>
@@ -1677,6 +1478,7 @@
           <w:rFonts w:ascii="Times New Roman" w:hAnsi="Times New Roman" w:cs="Times New Roman"/>
           <w:b/>
           <w:bCs/>
+          <w:noProof/>
           <w:sz w:val="24"/>
           <w:szCs w:val="24"/>
           <w:lang w:val="en-US"/>
@@ -1766,6 +1568,7 @@
           <w:rFonts w:ascii="Times New Roman" w:hAnsi="Times New Roman" w:cs="Times New Roman"/>
           <w:b/>
           <w:bCs/>
+          <w:noProof/>
           <w:sz w:val="24"/>
           <w:szCs w:val="24"/>
           <w:lang w:val="en-US"/>
@@ -1998,55 +1801,7 @@
           <w:lang w:val="en-US"/>
         </w:rPr>
         <w:lastRenderedPageBreak/>
-        <w:t>4</w:t>
-      </w:r>
-      <w:r>
-        <w:rPr>
-          <w:rFonts w:ascii="Times New Roman" w:hAnsi="Times New Roman" w:cs="Times New Roman"/>
-          <w:b/>
-          <w:bCs/>
-          <w:sz w:val="28"/>
-          <w:szCs w:val="28"/>
-          <w:u w:val="single"/>
-          <w:lang w:val="en-US"/>
-        </w:rPr>
-        <w:t>.</w:t>
-      </w:r>
-      <w:r>
-        <w:rPr>
-          <w:rFonts w:ascii="Times New Roman" w:hAnsi="Times New Roman" w:cs="Times New Roman"/>
-          <w:b/>
-          <w:bCs/>
-          <w:sz w:val="28"/>
-          <w:szCs w:val="28"/>
-          <w:u w:val="single"/>
-          <w:lang w:val="en-US"/>
-        </w:rPr>
-        <w:t>9</w:t>
-      </w:r>
-      <w:r>
-        <w:rPr>
-          <w:rFonts w:ascii="Times New Roman" w:hAnsi="Times New Roman" w:cs="Times New Roman"/>
-          <w:b/>
-          <w:bCs/>
-          <w:sz w:val="28"/>
-          <w:szCs w:val="28"/>
-          <w:u w:val="single"/>
-          <w:lang w:val="en-US"/>
-        </w:rPr>
-        <w:t xml:space="preserve"> Lab Exercise </w:t>
-      </w:r>
-      <w:r>
-        <w:rPr>
-          <w:rFonts w:ascii="Times New Roman" w:hAnsi="Times New Roman" w:cs="Times New Roman"/>
-          <w:b/>
-          <w:bCs/>
-          <w:sz w:val="28"/>
-          <w:szCs w:val="28"/>
-          <w:u w:val="single"/>
-          <w:lang w:val="en-US"/>
-        </w:rPr>
-        <w:t>4</w:t>
+        <w:t>4.9 Lab Exercise 4</w:t>
       </w:r>
     </w:p>
     <w:p>
@@ -2092,12 +1847,13 @@
           <w:rFonts w:ascii="Times New Roman" w:hAnsi="Times New Roman" w:cs="Times New Roman"/>
           <w:b/>
           <w:bCs/>
+          <w:noProof/>
           <w:sz w:val="24"/>
           <w:szCs w:val="24"/>
           <w:lang w:val="en-US"/>
         </w:rPr>
         <w:drawing>
-          <wp:inline distT="0" distB="0" distL="0" distR="0" wp14:anchorId="7E44773A" wp14:editId="5BB351E1">
+          <wp:inline distT="0" distB="0" distL="0" distR="0" wp14:anchorId="08FF3036" wp14:editId="40E93240">
             <wp:extent cx="5943600" cy="6336665"/>
             <wp:effectExtent l="0" t="0" r="0" b="6985"/>
             <wp:docPr id="688229896" name="Picture 1"/>
@@ -2151,13 +1907,14 @@
           <w:rFonts w:ascii="Times New Roman" w:hAnsi="Times New Roman" w:cs="Times New Roman"/>
           <w:b/>
           <w:bCs/>
+          <w:noProof/>
           <w:sz w:val="24"/>
           <w:szCs w:val="24"/>
           <w:lang w:val="en-US"/>
         </w:rPr>
         <w:lastRenderedPageBreak/>
         <w:drawing>
-          <wp:inline distT="0" distB="0" distL="0" distR="0" wp14:anchorId="52C682A5" wp14:editId="7B2BAE8C">
+          <wp:inline distT="0" distB="0" distL="0" distR="0" wp14:anchorId="4D39A8A7" wp14:editId="3807DB9F">
             <wp:extent cx="5943600" cy="6367145"/>
             <wp:effectExtent l="0" t="0" r="0" b="0"/>
             <wp:docPr id="1520596759" name="Picture 1"/>
@@ -2211,13 +1968,14 @@
           <w:rFonts w:ascii="Times New Roman" w:hAnsi="Times New Roman" w:cs="Times New Roman"/>
           <w:b/>
           <w:bCs/>
+          <w:noProof/>
           <w:sz w:val="24"/>
           <w:szCs w:val="24"/>
           <w:lang w:val="en-US"/>
         </w:rPr>
         <w:lastRenderedPageBreak/>
         <w:drawing>
-          <wp:inline distT="0" distB="0" distL="0" distR="0" wp14:anchorId="2752C7AE" wp14:editId="774EC3A0">
+          <wp:inline distT="0" distB="0" distL="0" distR="0" wp14:anchorId="20812B25" wp14:editId="1660EFC1">
             <wp:extent cx="5943600" cy="6327775"/>
             <wp:effectExtent l="0" t="0" r="0" b="0"/>
             <wp:docPr id="1551898812" name="Picture 1"/>
@@ -2271,13 +2029,14 @@
           <w:rFonts w:ascii="Times New Roman" w:hAnsi="Times New Roman" w:cs="Times New Roman"/>
           <w:b/>
           <w:bCs/>
+          <w:noProof/>
           <w:sz w:val="24"/>
           <w:szCs w:val="24"/>
           <w:lang w:val="en-US"/>
         </w:rPr>
         <w:lastRenderedPageBreak/>
         <w:drawing>
-          <wp:inline distT="0" distB="0" distL="0" distR="0" wp14:anchorId="5178F44E" wp14:editId="232D39EB">
+          <wp:inline distT="0" distB="0" distL="0" distR="0" wp14:anchorId="1FDA7344" wp14:editId="1A84BB5E">
             <wp:extent cx="5943600" cy="3965575"/>
             <wp:effectExtent l="0" t="0" r="0" b="0"/>
             <wp:docPr id="75550413" name="Picture 1"/>
@@ -2331,13 +2090,14 @@
           <w:rFonts w:ascii="Times New Roman" w:hAnsi="Times New Roman" w:cs="Times New Roman"/>
           <w:b/>
           <w:bCs/>
+          <w:noProof/>
           <w:sz w:val="24"/>
           <w:szCs w:val="24"/>
           <w:lang w:val="en-US"/>
         </w:rPr>
         <w:lastRenderedPageBreak/>
         <w:drawing>
-          <wp:inline distT="0" distB="0" distL="0" distR="0" wp14:anchorId="117B4043" wp14:editId="14E63F9B">
+          <wp:inline distT="0" distB="0" distL="0" distR="0" wp14:anchorId="7114B972" wp14:editId="431B4260">
             <wp:extent cx="5943600" cy="5169535"/>
             <wp:effectExtent l="0" t="0" r="0" b="0"/>
             <wp:docPr id="461181458" name="Picture 1"/>
@@ -2391,12 +2151,13 @@
           <w:rFonts w:ascii="Times New Roman" w:hAnsi="Times New Roman" w:cs="Times New Roman"/>
           <w:b/>
           <w:bCs/>
+          <w:noProof/>
           <w:sz w:val="24"/>
           <w:szCs w:val="24"/>
           <w:lang w:val="en-US"/>
         </w:rPr>
         <w:drawing>
-          <wp:inline distT="0" distB="0" distL="0" distR="0" wp14:anchorId="586DC145" wp14:editId="264C6DF9">
+          <wp:inline distT="0" distB="0" distL="0" distR="0" wp14:anchorId="07CE2F60" wp14:editId="0BFC28D4">
             <wp:extent cx="5943600" cy="2555875"/>
             <wp:effectExtent l="0" t="0" r="0" b="0"/>
             <wp:docPr id="936883495" name="Picture 1"/>
@@ -2434,17 +2195,27 @@
     </w:p>
     <w:p>
       <w:pPr>
-        <w:spacing w:line="360" w:lineRule="auto"/>
-        <w:ind w:left="720" w:hanging="720"/>
-        <w:rPr>
-          <w:rFonts w:ascii="Times New Roman" w:hAnsi="Times New Roman" w:cs="Times New Roman"/>
-          <w:b/>
-          <w:bCs/>
-          <w:sz w:val="24"/>
-          <w:szCs w:val="24"/>
-          <w:lang w:val="en-US"/>
-        </w:rPr>
-      </w:pPr>
+        <w:spacing w:after="200" w:line="276" w:lineRule="auto"/>
+        <w:rPr>
+          <w:rFonts w:ascii="Times New Roman" w:hAnsi="Times New Roman" w:cs="Times New Roman"/>
+          <w:b/>
+          <w:bCs/>
+          <w:sz w:val="24"/>
+          <w:szCs w:val="24"/>
+          <w:lang w:val="en-US"/>
+        </w:rPr>
+      </w:pPr>
+      <w:r>
+        <w:rPr>
+          <w:rFonts w:ascii="Times New Roman" w:hAnsi="Times New Roman" w:cs="Times New Roman"/>
+          <w:b/>
+          <w:bCs/>
+          <w:sz w:val="24"/>
+          <w:szCs w:val="24"/>
+          <w:lang w:val="en-US"/>
+        </w:rPr>
+        <w:br w:type="page"/>
+      </w:r>
       <w:r>
         <w:rPr>
           <w:rFonts w:ascii="Times New Roman" w:hAnsi="Times New Roman" w:cs="Times New Roman"/>
@@ -2475,6 +2246,7 @@
           <w:rFonts w:ascii="Times New Roman" w:hAnsi="Times New Roman" w:cs="Times New Roman"/>
           <w:b/>
           <w:bCs/>
+          <w:noProof/>
           <w:sz w:val="24"/>
           <w:szCs w:val="24"/>
           <w:lang w:val="en-US"/>
@@ -2533,6 +2305,7 @@
           <w:rFonts w:ascii="Times New Roman" w:hAnsi="Times New Roman" w:cs="Times New Roman"/>
           <w:b/>
           <w:bCs/>
+          <w:noProof/>
           <w:sz w:val="24"/>
           <w:szCs w:val="24"/>
           <w:lang w:val="en-US"/>
@@ -2591,6 +2364,7 @@
           <w:rFonts w:ascii="Times New Roman" w:hAnsi="Times New Roman" w:cs="Times New Roman"/>
           <w:b/>
           <w:bCs/>
+          <w:noProof/>
           <w:sz w:val="24"/>
           <w:szCs w:val="24"/>
           <w:lang w:val="en-US"/>
@@ -3055,7 +2829,7 @@
   <w:style w:type="paragraph" w:default="1" w:styleId="Normal">
     <w:name w:val="Normal"/>
     <w:qFormat/>
-    <w:rsid w:val="00602F40"/>
+    <w:rsid w:val="000676E2"/>
     <w:pPr>
       <w:spacing w:after="160" w:line="259" w:lineRule="auto"/>
     </w:pPr>

</xml_diff>